<commit_message>
Final update 2nd Session Summer Calendar
</commit_message>
<xml_diff>
--- a/calendars/Sum2_24-Stat216_Calendar-Online.docx
+++ b/calendars/Sum2_24-Stat216_Calendar-Online.docx
@@ -286,7 +286,7 @@
                 <w:sz w:val="24"/>
                 <w:szCs w:val="24"/>
               </w:rPr>
-              <w:t>11:59</w:t>
+              <w:t>8</w:t>
             </w:r>
             <w:r>
               <w:rPr>
@@ -423,7 +423,7 @@
                 <w:sz w:val="24"/>
                 <w:szCs w:val="24"/>
               </w:rPr>
-              <w:t>11:59</w:t>
+              <w:t>8</w:t>
             </w:r>
             <w:r>
               <w:rPr>

</xml_diff>